<commit_message>
Add rebirth effect to roadmap and watcher textures
</commit_message>
<xml_diff>
--- a/roadmaps/[Dissolution 0.6] Tabula Rasa Update.docx
+++ b/roadmaps/[Dissolution 0.6] Tabula Rasa Update.docx
@@ -160,21 +160,57 @@
         <w:rPr>
           <w:lang w:val="en-GB"/>
         </w:rPr>
-        <w:t xml:space="preserve">That comes with all the advantages of the specific mob you control (slowness arrows from strays for example), but be careful, because that also implies you get his weaknesses (burning in the </w:t>
-      </w:r>
-      <w:proofErr w:type="gramStart"/>
-      <w:r>
-        <w:rPr>
-          <w:lang w:val="en-GB"/>
-        </w:rPr>
-        <w:t>sunlight</w:t>
-      </w:r>
-      <w:proofErr w:type="gramEnd"/>
-      <w:r>
-        <w:rPr>
-          <w:lang w:val="en-GB"/>
-        </w:rPr>
-        <w:t xml:space="preserve"> for example).</w:t>
+        <w:t>That comes with all the advantages of the specific mob you control (slowness arrows from strays for example), but be careful, because that also implies you get his weaknesses (burning in the sunlight for example).</w:t>
+      </w:r>
+    </w:p>
+    <w:p>
+      <w:pPr>
+        <w:pStyle w:val="Paragraphedeliste"/>
+        <w:numPr>
+          <w:ilvl w:val="0"/>
+          <w:numId w:val="2"/>
+        </w:numPr>
+        <w:rPr>
+          <w:lang w:val="en-GB"/>
+        </w:rPr>
+      </w:pPr>
+      <w:r>
+        <w:rPr>
+          <w:lang w:val="en-GB"/>
+        </w:rPr>
+        <w:t>Potion effect, Rebirth: Gradually transforms a lich player into a</w:t>
+      </w:r>
+      <w:r>
+        <w:rPr>
+          <w:lang w:val="en-GB"/>
+        </w:rPr>
+        <w:t xml:space="preserve"> living player</w:t>
+      </w:r>
+      <w:r>
+        <w:rPr>
+          <w:lang w:val="en-GB"/>
+        </w:rPr>
+        <w:t xml:space="preserve"> (heart by heart)</w:t>
+      </w:r>
+      <w:r>
+        <w:rPr>
+          <w:lang w:val="en-GB"/>
+        </w:rPr>
+        <w:t xml:space="preserve">, at the rate of </w:t>
+      </w:r>
+      <w:r>
+        <w:rPr>
+          <w:lang w:val="en-GB"/>
+        </w:rPr>
+        <w:t>1 heart per second.</w:t>
+      </w:r>
+      <w:bookmarkStart w:id="0" w:name="_GoBack"/>
+      <w:bookmarkEnd w:id="0"/>
+      <w:r>
+        <w:rPr>
+          <w:lang w:val="en-GB"/>
+        </w:rPr>
+        <w:t xml:space="preserve"> </w:t>
       </w:r>
     </w:p>
     <w:p>
@@ -394,8 +430,6 @@
         </w:rPr>
         <w:t xml:space="preserve"> you have a strong soul</w:t>
       </w:r>
-      <w:bookmarkStart w:id="0" w:name="_GoBack"/>
-      <w:bookmarkEnd w:id="0"/>
       <w:r>
         <w:rPr>
           <w:lang w:val="en-GB"/>

</xml_diff>